<commit_message>
notes and gui updates
</commit_message>
<xml_diff>
--- a/Notes.docx
+++ b/Notes.docx
@@ -23,25 +23,46 @@
           <w:ilvl w:val="0"/>
           <w:numId w:val="2"/>
         </w:numPr>
+        <w:rPr>
+          <w:strike/>
+        </w:rPr>
       </w:pPr>
       <w:proofErr w:type="spellStart"/>
       <w:r>
+        <w:rPr>
+          <w:strike/>
+        </w:rPr>
         <w:t>Grid</w:t>
       </w:r>
       <w:r>
+        <w:rPr>
+          <w:strike/>
+        </w:rPr>
         <w:t>.</w:t>
       </w:r>
       <w:r>
+        <w:rPr>
+          <w:strike/>
+        </w:rPr>
         <w:t>init</w:t>
       </w:r>
       <w:r>
+        <w:rPr>
+          <w:strike/>
+        </w:rPr>
         <w:t>i</w:t>
       </w:r>
       <w:r>
+        <w:rPr>
+          <w:strike/>
+        </w:rPr>
         <w:t>alizeGrid</w:t>
       </w:r>
       <w:proofErr w:type="spellEnd"/>
       <w:r>
+        <w:rPr>
+          <w:strike/>
+        </w:rPr>
         <w:t>() – add pits</w:t>
       </w:r>
     </w:p>
@@ -140,11 +161,20 @@
           <w:ilvl w:val="0"/>
           <w:numId w:val="2"/>
         </w:numPr>
-      </w:pPr>
-      <w:r>
+        <w:rPr>
+          <w:strike/>
+        </w:rPr>
+      </w:pPr>
+      <w:r>
+        <w:rPr>
+          <w:strike/>
+        </w:rPr>
         <w:t>Written- #5</w:t>
       </w:r>
       <w:r>
+        <w:rPr>
+          <w:strike/>
+        </w:rPr>
         <w:t xml:space="preserve"> on pdf</w:t>
       </w:r>
     </w:p>

</xml_diff>